<commit_message>
revisi views dan update table database
</commit_message>
<xml_diff>
--- a/resources/views/santri/Data Diri.docx
+++ b/resources/views/santri/Data Diri.docx
@@ -108,13 +108,47 @@
         <w:rPr>
           <w:lang w:val="en-GB"/>
         </w:rPr>
+        <w:t xml:space="preserve"> (required)</w:t>
+      </w:r>
+    </w:p>
+    <w:p>
+      <w:pPr>
+        <w:pStyle w:val="ListParagraph"/>
+        <w:numPr>
+          <w:ilvl w:val="0"/>
+          <w:numId w:val="1"/>
+        </w:numPr>
+        <w:rPr>
+          <w:lang w:val="en-GB"/>
+        </w:rPr>
+      </w:pPr>
+      <w:proofErr w:type="spellStart"/>
+      <w:r>
+        <w:rPr>
+          <w:lang w:val="en-GB"/>
+        </w:rPr>
+        <w:t>Tanggal</w:t>
+      </w:r>
+      <w:proofErr w:type="spellEnd"/>
+      <w:r>
+        <w:rPr>
+          <w:lang w:val="en-GB"/>
+        </w:rPr>
         <w:t xml:space="preserve"> </w:t>
       </w:r>
-      <w:r>
-        <w:rPr>
-          <w:lang w:val="en-GB"/>
-        </w:rPr>
-        <w:t>(required)</w:t>
+      <w:proofErr w:type="spellStart"/>
+      <w:r>
+        <w:rPr>
+          <w:lang w:val="en-GB"/>
+        </w:rPr>
+        <w:t>lahir</w:t>
+      </w:r>
+      <w:proofErr w:type="spellEnd"/>
+      <w:r>
+        <w:rPr>
+          <w:lang w:val="en-GB"/>
+        </w:rPr>
+        <w:t xml:space="preserve"> (required)</w:t>
       </w:r>
     </w:p>
     <w:p>
@@ -133,7 +167,7 @@
         <w:rPr>
           <w:lang w:val="en-GB"/>
         </w:rPr>
-        <w:t>Tanggal</w:t>
+        <w:t>Jenis</w:t>
       </w:r>
       <w:proofErr w:type="spellEnd"/>
       <w:r>
@@ -147,7 +181,57 @@
         <w:rPr>
           <w:lang w:val="en-GB"/>
         </w:rPr>
-        <w:t>lahir</w:t>
+        <w:t>kelamin</w:t>
+      </w:r>
+      <w:proofErr w:type="spellEnd"/>
+      <w:r>
+        <w:rPr>
+          <w:lang w:val="en-GB"/>
+        </w:rPr>
+        <w:t xml:space="preserve"> (required)</w:t>
+      </w:r>
+    </w:p>
+    <w:p>
+      <w:pPr>
+        <w:pStyle w:val="ListParagraph"/>
+        <w:numPr>
+          <w:ilvl w:val="0"/>
+          <w:numId w:val="1"/>
+        </w:numPr>
+        <w:rPr>
+          <w:lang w:val="en-GB"/>
+        </w:rPr>
+      </w:pPr>
+      <w:r>
+        <w:rPr>
+          <w:lang w:val="en-GB"/>
+        </w:rPr>
+        <w:t>NIK/passport</w:t>
+      </w:r>
+      <w:r>
+        <w:rPr>
+          <w:lang w:val="en-GB"/>
+        </w:rPr>
+        <w:t xml:space="preserve"> (required)</w:t>
+      </w:r>
+    </w:p>
+    <w:p>
+      <w:pPr>
+        <w:pStyle w:val="ListParagraph"/>
+        <w:numPr>
+          <w:ilvl w:val="0"/>
+          <w:numId w:val="1"/>
+        </w:numPr>
+        <w:rPr>
+          <w:lang w:val="en-GB"/>
+        </w:rPr>
+      </w:pPr>
+      <w:proofErr w:type="spellStart"/>
+      <w:r>
+        <w:rPr>
+          <w:lang w:val="en-GB"/>
+        </w:rPr>
+        <w:t>Golongan</w:t>
       </w:r>
       <w:proofErr w:type="spellEnd"/>
       <w:r>
@@ -156,11 +240,19 @@
         </w:rPr>
         <w:t xml:space="preserve"> </w:t>
       </w:r>
-      <w:r>
-        <w:rPr>
-          <w:lang w:val="en-GB"/>
-        </w:rPr>
-        <w:t>(required)</w:t>
+      <w:proofErr w:type="spellStart"/>
+      <w:r>
+        <w:rPr>
+          <w:lang w:val="en-GB"/>
+        </w:rPr>
+        <w:t>darah</w:t>
+      </w:r>
+      <w:proofErr w:type="spellEnd"/>
+      <w:r>
+        <w:rPr>
+          <w:lang w:val="en-GB"/>
+        </w:rPr>
+        <w:t xml:space="preserve"> </w:t>
       </w:r>
     </w:p>
     <w:p>
@@ -174,336 +266,226 @@
           <w:lang w:val="en-GB"/>
         </w:rPr>
       </w:pPr>
-      <w:proofErr w:type="spellStart"/>
-      <w:r>
-        <w:rPr>
-          <w:lang w:val="en-GB"/>
-        </w:rPr>
-        <w:t>Jenis</w:t>
-      </w:r>
-      <w:proofErr w:type="spellEnd"/>
-      <w:r>
-        <w:rPr>
+      <w:r>
+        <w:rPr>
+          <w:lang w:val="en-GB"/>
+        </w:rPr>
+        <w:t xml:space="preserve">No </w:t>
+      </w:r>
+      <w:proofErr w:type="spellStart"/>
+      <w:r>
+        <w:rPr>
+          <w:lang w:val="en-GB"/>
+        </w:rPr>
+        <w:t>telepon</w:t>
+      </w:r>
+      <w:proofErr w:type="spellEnd"/>
+      <w:r>
+        <w:rPr>
+          <w:lang w:val="en-GB"/>
+        </w:rPr>
+        <w:t>/Hp</w:t>
+      </w:r>
+      <w:r>
+        <w:rPr>
+          <w:lang w:val="en-GB"/>
+        </w:rPr>
+        <w:t xml:space="preserve"> (required)</w:t>
+      </w:r>
+    </w:p>
+    <w:p>
+      <w:pPr>
+        <w:pStyle w:val="ListParagraph"/>
+        <w:numPr>
+          <w:ilvl w:val="0"/>
+          <w:numId w:val="1"/>
+        </w:numPr>
+        <w:rPr>
+          <w:lang w:val="en-GB"/>
+        </w:rPr>
+      </w:pPr>
+      <w:r>
+        <w:rPr>
+          <w:lang w:val="en-GB"/>
+        </w:rPr>
+        <w:t>Email</w:t>
+      </w:r>
+      <w:r>
+        <w:rPr>
+          <w:lang w:val="en-GB"/>
+        </w:rPr>
+        <w:t xml:space="preserve"> (required)</w:t>
+      </w:r>
+    </w:p>
+    <w:p>
+      <w:pPr>
+        <w:pStyle w:val="ListParagraph"/>
+        <w:numPr>
+          <w:ilvl w:val="0"/>
+          <w:numId w:val="1"/>
+        </w:numPr>
+        <w:rPr>
+          <w:color w:val="FF0000"/>
+          <w:lang w:val="en-GB"/>
+        </w:rPr>
+      </w:pPr>
+      <w:r>
+        <w:rPr>
+          <w:color w:val="FF0000"/>
+          <w:lang w:val="en-GB"/>
+        </w:rPr>
+        <w:t>Website</w:t>
+      </w:r>
+      <w:r>
+        <w:rPr>
+          <w:color w:val="FF0000"/>
           <w:lang w:val="en-GB"/>
         </w:rPr>
         <w:t xml:space="preserve"> </w:t>
       </w:r>
-      <w:proofErr w:type="spellStart"/>
-      <w:r>
-        <w:rPr>
-          <w:lang w:val="en-GB"/>
-        </w:rPr>
-        <w:t>kelamin</w:t>
-      </w:r>
-      <w:proofErr w:type="spellEnd"/>
-      <w:r>
-        <w:rPr>
+    </w:p>
+    <w:p>
+      <w:pPr>
+        <w:pStyle w:val="ListParagraph"/>
+        <w:numPr>
+          <w:ilvl w:val="0"/>
+          <w:numId w:val="1"/>
+        </w:numPr>
+        <w:rPr>
+          <w:color w:val="FF0000"/>
+          <w:lang w:val="en-GB"/>
+        </w:rPr>
+      </w:pPr>
+      <w:r>
+        <w:rPr>
+          <w:color w:val="FF0000"/>
+          <w:lang w:val="en-GB"/>
+        </w:rPr>
+        <w:t>Blog</w:t>
+      </w:r>
+    </w:p>
+    <w:p>
+      <w:pPr>
+        <w:pStyle w:val="ListParagraph"/>
+        <w:numPr>
+          <w:ilvl w:val="0"/>
+          <w:numId w:val="1"/>
+        </w:numPr>
+        <w:rPr>
+          <w:color w:val="FF0000"/>
+          <w:lang w:val="en-GB"/>
+        </w:rPr>
+      </w:pPr>
+      <w:r>
+        <w:rPr>
+          <w:color w:val="FF0000"/>
+          <w:lang w:val="en-GB"/>
+        </w:rPr>
+        <w:t>Twitter</w:t>
+      </w:r>
+    </w:p>
+    <w:p>
+      <w:pPr>
+        <w:pStyle w:val="ListParagraph"/>
+        <w:numPr>
+          <w:ilvl w:val="0"/>
+          <w:numId w:val="1"/>
+        </w:numPr>
+        <w:rPr>
+          <w:color w:val="FF0000"/>
+          <w:lang w:val="en-GB"/>
+        </w:rPr>
+      </w:pPr>
+      <w:r>
+        <w:rPr>
+          <w:color w:val="FF0000"/>
+          <w:lang w:val="en-GB"/>
+        </w:rPr>
+        <w:t>Facebook</w:t>
+      </w:r>
+    </w:p>
+    <w:p>
+      <w:pPr>
+        <w:pStyle w:val="ListParagraph"/>
+        <w:numPr>
+          <w:ilvl w:val="0"/>
+          <w:numId w:val="1"/>
+        </w:numPr>
+        <w:rPr>
+          <w:color w:val="FF0000"/>
+          <w:lang w:val="en-GB"/>
+        </w:rPr>
+      </w:pPr>
+      <w:r>
+        <w:rPr>
+          <w:color w:val="FF0000"/>
+          <w:lang w:val="en-GB"/>
+        </w:rPr>
+        <w:t>Instagram</w:t>
+      </w:r>
+    </w:p>
+    <w:p>
+      <w:pPr>
+        <w:pStyle w:val="ListParagraph"/>
+        <w:numPr>
+          <w:ilvl w:val="0"/>
+          <w:numId w:val="1"/>
+        </w:numPr>
+        <w:rPr>
+          <w:color w:val="FF0000"/>
+          <w:lang w:val="en-GB"/>
+        </w:rPr>
+      </w:pPr>
+      <w:proofErr w:type="spellStart"/>
+      <w:r>
+        <w:rPr>
+          <w:color w:val="FF0000"/>
+          <w:lang w:val="en-GB"/>
+        </w:rPr>
+        <w:t>Linkdin</w:t>
+      </w:r>
+      <w:proofErr w:type="spellEnd"/>
+    </w:p>
+    <w:p>
+      <w:pPr>
+        <w:pStyle w:val="ListParagraph"/>
+        <w:numPr>
+          <w:ilvl w:val="0"/>
+          <w:numId w:val="1"/>
+        </w:numPr>
+        <w:rPr>
+          <w:color w:val="FF0000"/>
+          <w:lang w:val="en-GB"/>
+        </w:rPr>
+      </w:pPr>
+      <w:r>
+        <w:rPr>
+          <w:color w:val="FF0000"/>
+          <w:lang w:val="en-GB"/>
+        </w:rPr>
+        <w:t xml:space="preserve">Scan </w:t>
+      </w:r>
+      <w:proofErr w:type="spellStart"/>
+      <w:r>
+        <w:rPr>
+          <w:color w:val="FF0000"/>
+          <w:lang w:val="en-GB"/>
+        </w:rPr>
+        <w:t>akta</w:t>
+      </w:r>
+      <w:proofErr w:type="spellEnd"/>
+      <w:r>
+        <w:rPr>
+          <w:color w:val="FF0000"/>
           <w:lang w:val="en-GB"/>
         </w:rPr>
         <w:t xml:space="preserve"> </w:t>
       </w:r>
-      <w:r>
-        <w:rPr>
-          <w:lang w:val="en-GB"/>
-        </w:rPr>
-        <w:t>(required)</w:t>
-      </w:r>
-    </w:p>
-    <w:p>
-      <w:pPr>
-        <w:pStyle w:val="ListParagraph"/>
-        <w:numPr>
-          <w:ilvl w:val="0"/>
-          <w:numId w:val="1"/>
-        </w:numPr>
-        <w:rPr>
-          <w:lang w:val="en-GB"/>
-        </w:rPr>
-      </w:pPr>
-      <w:r>
-        <w:rPr>
-          <w:lang w:val="en-GB"/>
-        </w:rPr>
-        <w:t>NIK/passport</w:t>
-      </w:r>
-      <w:r>
-        <w:rPr>
-          <w:lang w:val="en-GB"/>
-        </w:rPr>
-        <w:t xml:space="preserve"> </w:t>
-      </w:r>
-      <w:r>
-        <w:rPr>
-          <w:lang w:val="en-GB"/>
-        </w:rPr>
-        <w:t>(required)</w:t>
-      </w:r>
-    </w:p>
-    <w:p>
-      <w:pPr>
-        <w:pStyle w:val="ListParagraph"/>
-        <w:numPr>
-          <w:ilvl w:val="0"/>
-          <w:numId w:val="1"/>
-        </w:numPr>
-        <w:rPr>
-          <w:lang w:val="en-GB"/>
-        </w:rPr>
-      </w:pPr>
-      <w:proofErr w:type="spellStart"/>
-      <w:r>
-        <w:rPr>
-          <w:lang w:val="en-GB"/>
-        </w:rPr>
-        <w:t>Golongan</w:t>
-      </w:r>
-      <w:proofErr w:type="spellEnd"/>
-      <w:r>
-        <w:rPr>
-          <w:lang w:val="en-GB"/>
-        </w:rPr>
-        <w:t xml:space="preserve"> </w:t>
-      </w:r>
-      <w:proofErr w:type="spellStart"/>
-      <w:r>
-        <w:rPr>
-          <w:lang w:val="en-GB"/>
-        </w:rPr>
-        <w:t>darah</w:t>
-      </w:r>
-      <w:proofErr w:type="spellEnd"/>
-      <w:r>
-        <w:rPr>
-          <w:lang w:val="en-GB"/>
-        </w:rPr>
-        <w:t xml:space="preserve"> </w:t>
-      </w:r>
-    </w:p>
-    <w:p>
-      <w:pPr>
-        <w:pStyle w:val="ListParagraph"/>
-        <w:numPr>
-          <w:ilvl w:val="0"/>
-          <w:numId w:val="1"/>
-        </w:numPr>
-        <w:rPr>
-          <w:lang w:val="en-GB"/>
-        </w:rPr>
-      </w:pPr>
-      <w:r>
-        <w:rPr>
-          <w:lang w:val="en-GB"/>
-        </w:rPr>
-        <w:t xml:space="preserve">No </w:t>
-      </w:r>
-      <w:proofErr w:type="spellStart"/>
-      <w:r>
-        <w:rPr>
-          <w:lang w:val="en-GB"/>
-        </w:rPr>
-        <w:t>telepon</w:t>
-      </w:r>
-      <w:proofErr w:type="spellEnd"/>
-      <w:r>
-        <w:rPr>
-          <w:lang w:val="en-GB"/>
-        </w:rPr>
-        <w:t>/Hp</w:t>
-      </w:r>
-      <w:r>
-        <w:rPr>
-          <w:lang w:val="en-GB"/>
-        </w:rPr>
-        <w:t xml:space="preserve"> </w:t>
-      </w:r>
-      <w:r>
-        <w:rPr>
-          <w:lang w:val="en-GB"/>
-        </w:rPr>
-        <w:t>(required)</w:t>
-      </w:r>
-    </w:p>
-    <w:p>
-      <w:pPr>
-        <w:pStyle w:val="ListParagraph"/>
-        <w:numPr>
-          <w:ilvl w:val="0"/>
-          <w:numId w:val="1"/>
-        </w:numPr>
-        <w:rPr>
-          <w:lang w:val="en-GB"/>
-        </w:rPr>
-      </w:pPr>
-      <w:r>
-        <w:rPr>
-          <w:lang w:val="en-GB"/>
-        </w:rPr>
-        <w:t>Email</w:t>
-      </w:r>
-      <w:r>
-        <w:rPr>
-          <w:lang w:val="en-GB"/>
-        </w:rPr>
-        <w:t xml:space="preserve"> </w:t>
-      </w:r>
-      <w:r>
-        <w:rPr>
-          <w:lang w:val="en-GB"/>
-        </w:rPr>
-        <w:t>(required)</w:t>
-      </w:r>
-    </w:p>
-    <w:p>
-      <w:pPr>
-        <w:pStyle w:val="ListParagraph"/>
-        <w:numPr>
-          <w:ilvl w:val="0"/>
-          <w:numId w:val="1"/>
-        </w:numPr>
-        <w:rPr>
-          <w:lang w:val="en-GB"/>
-        </w:rPr>
-      </w:pPr>
-      <w:r>
-        <w:rPr>
-          <w:lang w:val="en-GB"/>
-        </w:rPr>
-        <w:t>Website</w:t>
-      </w:r>
-      <w:r>
-        <w:rPr>
-          <w:lang w:val="en-GB"/>
-        </w:rPr>
-        <w:t xml:space="preserve"> </w:t>
-      </w:r>
-    </w:p>
-    <w:p>
-      <w:pPr>
-        <w:pStyle w:val="ListParagraph"/>
-        <w:numPr>
-          <w:ilvl w:val="0"/>
-          <w:numId w:val="1"/>
-        </w:numPr>
-        <w:rPr>
-          <w:lang w:val="en-GB"/>
-        </w:rPr>
-      </w:pPr>
-      <w:r>
-        <w:rPr>
-          <w:lang w:val="en-GB"/>
-        </w:rPr>
-        <w:t>Blog</w:t>
-      </w:r>
-    </w:p>
-    <w:p>
-      <w:pPr>
-        <w:pStyle w:val="ListParagraph"/>
-        <w:numPr>
-          <w:ilvl w:val="0"/>
-          <w:numId w:val="1"/>
-        </w:numPr>
-        <w:rPr>
-          <w:lang w:val="en-GB"/>
-        </w:rPr>
-      </w:pPr>
-      <w:r>
-        <w:rPr>
-          <w:lang w:val="en-GB"/>
-        </w:rPr>
-        <w:t>Twitter</w:t>
-      </w:r>
-    </w:p>
-    <w:p>
-      <w:pPr>
-        <w:pStyle w:val="ListParagraph"/>
-        <w:numPr>
-          <w:ilvl w:val="0"/>
-          <w:numId w:val="1"/>
-        </w:numPr>
-        <w:rPr>
-          <w:lang w:val="en-GB"/>
-        </w:rPr>
-      </w:pPr>
-      <w:r>
-        <w:rPr>
-          <w:lang w:val="en-GB"/>
-        </w:rPr>
-        <w:t>Facebook</w:t>
-      </w:r>
-    </w:p>
-    <w:p>
-      <w:pPr>
-        <w:pStyle w:val="ListParagraph"/>
-        <w:numPr>
-          <w:ilvl w:val="0"/>
-          <w:numId w:val="1"/>
-        </w:numPr>
-        <w:rPr>
-          <w:lang w:val="en-GB"/>
-        </w:rPr>
-      </w:pPr>
-      <w:r>
-        <w:rPr>
-          <w:lang w:val="en-GB"/>
-        </w:rPr>
-        <w:t>Instagram</w:t>
-      </w:r>
-    </w:p>
-    <w:p>
-      <w:pPr>
-        <w:pStyle w:val="ListParagraph"/>
-        <w:numPr>
-          <w:ilvl w:val="0"/>
-          <w:numId w:val="1"/>
-        </w:numPr>
-        <w:rPr>
-          <w:lang w:val="en-GB"/>
-        </w:rPr>
-      </w:pPr>
-      <w:proofErr w:type="spellStart"/>
-      <w:r>
-        <w:rPr>
-          <w:lang w:val="en-GB"/>
-        </w:rPr>
-        <w:t>Linkdin</w:t>
-      </w:r>
-      <w:proofErr w:type="spellEnd"/>
-    </w:p>
-    <w:p>
-      <w:pPr>
-        <w:pStyle w:val="ListParagraph"/>
-        <w:numPr>
-          <w:ilvl w:val="0"/>
-          <w:numId w:val="1"/>
-        </w:numPr>
-        <w:rPr>
-          <w:lang w:val="en-GB"/>
-        </w:rPr>
-      </w:pPr>
-      <w:r>
-        <w:rPr>
-          <w:lang w:val="en-GB"/>
-        </w:rPr>
-        <w:t xml:space="preserve">Scan </w:t>
-      </w:r>
-      <w:proofErr w:type="spellStart"/>
-      <w:r>
-        <w:rPr>
-          <w:lang w:val="en-GB"/>
-        </w:rPr>
-        <w:t>akta</w:t>
-      </w:r>
-      <w:proofErr w:type="spellEnd"/>
-      <w:r>
-        <w:rPr>
-          <w:lang w:val="en-GB"/>
-        </w:rPr>
-        <w:t xml:space="preserve"> </w:t>
-      </w:r>
       <w:proofErr w:type="spellStart"/>
       <w:proofErr w:type="gramStart"/>
       <w:r>
         <w:rPr>
+          <w:color w:val="FF0000"/>
           <w:lang w:val="en-GB"/>
         </w:rPr>
         <w:t>kelahiran</w:t>
@@ -511,19 +493,15 @@
       <w:proofErr w:type="spellEnd"/>
       <w:r>
         <w:rPr>
-          <w:lang w:val="en-GB"/>
-        </w:rPr>
-        <w:t xml:space="preserve">  </w:t>
-      </w:r>
-      <w:r>
-        <w:rPr>
-          <w:lang w:val="en-GB"/>
-        </w:rPr>
-        <w:t>(</w:t>
+          <w:color w:val="FF0000"/>
+          <w:lang w:val="en-GB"/>
+        </w:rPr>
+        <w:t xml:space="preserve">  (</w:t>
       </w:r>
       <w:proofErr w:type="gramEnd"/>
       <w:r>
         <w:rPr>
+          <w:color w:val="FF0000"/>
           <w:lang w:val="en-GB"/>
         </w:rPr>
         <w:t>required)</w:t>
@@ -631,13 +609,7 @@
         <w:rPr>
           <w:lang w:val="en-GB"/>
         </w:rPr>
-        <w:t xml:space="preserve"> </w:t>
-      </w:r>
-      <w:r>
-        <w:rPr>
-          <w:lang w:val="en-GB"/>
-        </w:rPr>
-        <w:t>(required)</w:t>
+        <w:t xml:space="preserve"> (required)</w:t>
       </w:r>
     </w:p>
     <w:p>
@@ -661,13 +633,7 @@
         <w:rPr>
           <w:lang w:val="en-GB"/>
         </w:rPr>
-        <w:t xml:space="preserve"> </w:t>
-      </w:r>
-      <w:r>
-        <w:rPr>
-          <w:lang w:val="en-GB"/>
-        </w:rPr>
-        <w:t>(required)</w:t>
+        <w:t xml:space="preserve"> (required)</w:t>
       </w:r>
     </w:p>
     <w:p>
@@ -693,13 +659,7 @@
         <w:rPr>
           <w:lang w:val="en-GB"/>
         </w:rPr>
-        <w:t xml:space="preserve"> </w:t>
-      </w:r>
-      <w:r>
-        <w:rPr>
-          <w:lang w:val="en-GB"/>
-        </w:rPr>
-        <w:t>(required)</w:t>
+        <w:t xml:space="preserve"> (required)</w:t>
       </w:r>
     </w:p>
     <w:p>
@@ -739,13 +699,7 @@
         <w:rPr>
           <w:lang w:val="en-GB"/>
         </w:rPr>
-        <w:t xml:space="preserve"> </w:t>
-      </w:r>
-      <w:r>
-        <w:rPr>
-          <w:lang w:val="en-GB"/>
-        </w:rPr>
-        <w:t>(required)</w:t>
+        <w:t xml:space="preserve"> (required)</w:t>
       </w:r>
     </w:p>
     <w:p>
@@ -764,20 +718,20 @@
         <w:rPr>
           <w:lang w:val="en-GB"/>
         </w:rPr>
-        <w:t>Propinsi</w:t>
-      </w:r>
-      <w:proofErr w:type="spellEnd"/>
-      <w:r>
-        <w:rPr>
-          <w:lang w:val="en-GB"/>
-        </w:rPr>
-        <w:t xml:space="preserve"> </w:t>
-      </w:r>
-      <w:r>
-        <w:rPr>
-          <w:lang w:val="en-GB"/>
-        </w:rPr>
-        <w:t>(required)</w:t>
+        <w:t>K</w:t>
+      </w:r>
+      <w:r>
+        <w:rPr>
+          <w:lang w:val="en-GB"/>
+        </w:rPr>
+        <w:t>apanewon</w:t>
+      </w:r>
+      <w:proofErr w:type="spellEnd"/>
+      <w:r>
+        <w:rPr>
+          <w:lang w:val="en-GB"/>
+        </w:rPr>
+        <w:t xml:space="preserve"> (required)</w:t>
       </w:r>
     </w:p>
     <w:p>
@@ -796,20 +750,26 @@
         <w:rPr>
           <w:lang w:val="en-GB"/>
         </w:rPr>
-        <w:t>Kebupaten</w:t>
-      </w:r>
-      <w:proofErr w:type="spellEnd"/>
-      <w:r>
-        <w:rPr>
-          <w:lang w:val="en-GB"/>
-        </w:rPr>
-        <w:t xml:space="preserve"> </w:t>
-      </w:r>
-      <w:r>
-        <w:rPr>
-          <w:lang w:val="en-GB"/>
-        </w:rPr>
-        <w:t>(required)</w:t>
+        <w:t>K</w:t>
+      </w:r>
+      <w:r>
+        <w:rPr>
+          <w:lang w:val="en-GB"/>
+        </w:rPr>
+        <w:t>a</w:t>
+      </w:r>
+      <w:r>
+        <w:rPr>
+          <w:lang w:val="en-GB"/>
+        </w:rPr>
+        <w:t>bupaten</w:t>
+      </w:r>
+      <w:proofErr w:type="spellEnd"/>
+      <w:r>
+        <w:rPr>
+          <w:lang w:val="en-GB"/>
+        </w:rPr>
+        <w:t xml:space="preserve"> (required)</w:t>
       </w:r>
     </w:p>
     <w:p>
@@ -828,26 +788,26 @@
         <w:rPr>
           <w:lang w:val="en-GB"/>
         </w:rPr>
-        <w:t>K</w:t>
-      </w:r>
-      <w:r>
-        <w:rPr>
-          <w:lang w:val="en-GB"/>
-        </w:rPr>
-        <w:t>ecamatan</w:t>
-      </w:r>
-      <w:proofErr w:type="spellEnd"/>
-      <w:r>
-        <w:rPr>
-          <w:lang w:val="en-GB"/>
-        </w:rPr>
-        <w:t xml:space="preserve"> </w:t>
-      </w:r>
-      <w:r>
-        <w:rPr>
-          <w:lang w:val="en-GB"/>
-        </w:rPr>
-        <w:t>(required)</w:t>
+        <w:t>Pro</w:t>
+      </w:r>
+      <w:r>
+        <w:rPr>
+          <w:lang w:val="en-GB"/>
+        </w:rPr>
+        <w:t>v</w:t>
+      </w:r>
+      <w:r>
+        <w:rPr>
+          <w:lang w:val="en-GB"/>
+        </w:rPr>
+        <w:t>insi</w:t>
+      </w:r>
+      <w:proofErr w:type="spellEnd"/>
+      <w:r>
+        <w:rPr>
+          <w:lang w:val="en-GB"/>
+        </w:rPr>
+        <w:t xml:space="preserve"> (required)</w:t>
       </w:r>
     </w:p>
     <w:p>
@@ -858,26 +818,23 @@
           <w:numId w:val="2"/>
         </w:numPr>
         <w:rPr>
-          <w:lang w:val="en-GB"/>
-        </w:rPr>
-      </w:pPr>
-      <w:r>
-        <w:rPr>
+          <w:color w:val="FF0000"/>
+          <w:lang w:val="en-GB"/>
+        </w:rPr>
+      </w:pPr>
+      <w:r>
+        <w:rPr>
+          <w:color w:val="FF0000"/>
           <w:lang w:val="en-GB"/>
         </w:rPr>
         <w:t>Negara</w:t>
       </w:r>
       <w:r>
         <w:rPr>
-          <w:lang w:val="en-GB"/>
-        </w:rPr>
-        <w:t xml:space="preserve"> </w:t>
-      </w:r>
-      <w:r>
-        <w:rPr>
-          <w:lang w:val="en-GB"/>
-        </w:rPr>
-        <w:t>(required)</w:t>
+          <w:color w:val="FF0000"/>
+          <w:lang w:val="en-GB"/>
+        </w:rPr>
+        <w:t xml:space="preserve"> (required)</w:t>
       </w:r>
     </w:p>
     <w:p>
@@ -909,13 +866,7 @@
         <w:rPr>
           <w:lang w:val="en-GB"/>
         </w:rPr>
-        <w:t xml:space="preserve"> </w:t>
-      </w:r>
-      <w:r>
-        <w:rPr>
-          <w:lang w:val="en-GB"/>
-        </w:rPr>
-        <w:t>(required)</w:t>
+        <w:t xml:space="preserve"> (required)</w:t>
       </w:r>
     </w:p>
     <w:p>
@@ -923,6 +874,7 @@
         <w:rPr>
           <w:b/>
           <w:bCs/>
+          <w:color w:val="FF0000"/>
           <w:lang w:val="en-GB"/>
         </w:rPr>
       </w:pPr>
@@ -931,6 +883,7 @@
         <w:rPr>
           <w:b/>
           <w:bCs/>
+          <w:color w:val="FF0000"/>
           <w:lang w:val="en-GB"/>
         </w:rPr>
         <w:t>Keterangan</w:t>
@@ -940,6 +893,7 @@
         <w:rPr>
           <w:b/>
           <w:bCs/>
+          <w:color w:val="FF0000"/>
           <w:lang w:val="en-GB"/>
         </w:rPr>
         <w:t xml:space="preserve"> </w:t>
@@ -949,6 +903,7 @@
         <w:rPr>
           <w:b/>
           <w:bCs/>
+          <w:color w:val="FF0000"/>
           <w:lang w:val="en-GB"/>
         </w:rPr>
         <w:t>pekerjaan</w:t>
@@ -963,12 +918,14 @@
           <w:numId w:val="6"/>
         </w:numPr>
         <w:rPr>
-          <w:lang w:val="en-GB"/>
-        </w:rPr>
-      </w:pPr>
-      <w:proofErr w:type="spellStart"/>
-      <w:r>
-        <w:rPr>
+          <w:color w:val="FF0000"/>
+          <w:lang w:val="en-GB"/>
+        </w:rPr>
+      </w:pPr>
+      <w:proofErr w:type="spellStart"/>
+      <w:r>
+        <w:rPr>
+          <w:color w:val="FF0000"/>
           <w:lang w:val="en-GB"/>
         </w:rPr>
         <w:t>Pekerjaan</w:t>
@@ -976,6 +933,7 @@
       <w:proofErr w:type="spellEnd"/>
       <w:r>
         <w:rPr>
+          <w:color w:val="FF0000"/>
           <w:lang w:val="en-GB"/>
         </w:rPr>
         <w:t xml:space="preserve"> </w:t>
@@ -983,6 +941,7 @@
       <w:proofErr w:type="spellStart"/>
       <w:r>
         <w:rPr>
+          <w:color w:val="FF0000"/>
           <w:lang w:val="en-GB"/>
         </w:rPr>
         <w:t>santri</w:t>
@@ -997,11 +956,13 @@
           <w:numId w:val="6"/>
         </w:numPr>
         <w:rPr>
-          <w:lang w:val="en-GB"/>
-        </w:rPr>
-      </w:pPr>
-      <w:r>
-        <w:rPr>
+          <w:color w:val="FF0000"/>
+          <w:lang w:val="en-GB"/>
+        </w:rPr>
+      </w:pPr>
+      <w:r>
+        <w:rPr>
+          <w:color w:val="FF0000"/>
           <w:lang w:val="en-GB"/>
         </w:rPr>
         <w:t xml:space="preserve">Alamat </w:t>
@@ -1009,6 +970,7 @@
       <w:proofErr w:type="spellStart"/>
       <w:r>
         <w:rPr>
+          <w:color w:val="FF0000"/>
           <w:lang w:val="en-GB"/>
         </w:rPr>
         <w:t>tempat</w:t>
@@ -1016,6 +978,7 @@
       <w:proofErr w:type="spellEnd"/>
       <w:r>
         <w:rPr>
+          <w:color w:val="FF0000"/>
           <w:lang w:val="en-GB"/>
         </w:rPr>
         <w:t xml:space="preserve"> </w:t>
@@ -1023,6 +986,7 @@
       <w:proofErr w:type="spellStart"/>
       <w:r>
         <w:rPr>
+          <w:color w:val="FF0000"/>
           <w:lang w:val="en-GB"/>
         </w:rPr>
         <w:t>kerja</w:t>
@@ -1037,11 +1001,13 @@
           <w:numId w:val="6"/>
         </w:numPr>
         <w:rPr>
-          <w:lang w:val="en-GB"/>
-        </w:rPr>
-      </w:pPr>
-      <w:r>
-        <w:rPr>
+          <w:color w:val="FF0000"/>
+          <w:lang w:val="en-GB"/>
+        </w:rPr>
+      </w:pPr>
+      <w:r>
+        <w:rPr>
+          <w:color w:val="FF0000"/>
           <w:lang w:val="en-GB"/>
         </w:rPr>
         <w:t xml:space="preserve">Rt </w:t>
@@ -1049,6 +1015,7 @@
       <w:proofErr w:type="spellStart"/>
       <w:r>
         <w:rPr>
+          <w:color w:val="FF0000"/>
           <w:lang w:val="en-GB"/>
         </w:rPr>
         <w:t>tempat</w:t>
@@ -1056,6 +1023,7 @@
       <w:proofErr w:type="spellEnd"/>
       <w:r>
         <w:rPr>
+          <w:color w:val="FF0000"/>
           <w:lang w:val="en-GB"/>
         </w:rPr>
         <w:t xml:space="preserve"> </w:t>
@@ -1063,6 +1031,7 @@
       <w:proofErr w:type="spellStart"/>
       <w:r>
         <w:rPr>
+          <w:color w:val="FF0000"/>
           <w:lang w:val="en-GB"/>
         </w:rPr>
         <w:t>kerja</w:t>
@@ -1077,12 +1046,14 @@
           <w:numId w:val="6"/>
         </w:numPr>
         <w:rPr>
-          <w:lang w:val="en-GB"/>
-        </w:rPr>
-      </w:pPr>
-      <w:proofErr w:type="spellStart"/>
-      <w:r>
-        <w:rPr>
+          <w:color w:val="FF0000"/>
+          <w:lang w:val="en-GB"/>
+        </w:rPr>
+      </w:pPr>
+      <w:proofErr w:type="spellStart"/>
+      <w:r>
+        <w:rPr>
+          <w:color w:val="FF0000"/>
           <w:lang w:val="en-GB"/>
         </w:rPr>
         <w:t>Rw</w:t>
@@ -1090,6 +1061,7 @@
       <w:proofErr w:type="spellEnd"/>
       <w:r>
         <w:rPr>
+          <w:color w:val="FF0000"/>
           <w:lang w:val="en-GB"/>
         </w:rPr>
         <w:t xml:space="preserve"> </w:t>
@@ -1097,6 +1069,7 @@
       <w:proofErr w:type="spellStart"/>
       <w:r>
         <w:rPr>
+          <w:color w:val="FF0000"/>
           <w:lang w:val="en-GB"/>
         </w:rPr>
         <w:t>tempat</w:t>
@@ -1104,6 +1077,7 @@
       <w:proofErr w:type="spellEnd"/>
       <w:r>
         <w:rPr>
+          <w:color w:val="FF0000"/>
           <w:lang w:val="en-GB"/>
         </w:rPr>
         <w:t xml:space="preserve"> </w:t>
@@ -1111,6 +1085,7 @@
       <w:proofErr w:type="spellStart"/>
       <w:r>
         <w:rPr>
+          <w:color w:val="FF0000"/>
           <w:lang w:val="en-GB"/>
         </w:rPr>
         <w:t>kerja</w:t>
@@ -1125,12 +1100,14 @@
           <w:numId w:val="6"/>
         </w:numPr>
         <w:rPr>
-          <w:lang w:val="en-GB"/>
-        </w:rPr>
-      </w:pPr>
-      <w:proofErr w:type="spellStart"/>
-      <w:r>
-        <w:rPr>
+          <w:color w:val="FF0000"/>
+          <w:lang w:val="en-GB"/>
+        </w:rPr>
+      </w:pPr>
+      <w:proofErr w:type="spellStart"/>
+      <w:r>
+        <w:rPr>
+          <w:color w:val="FF0000"/>
           <w:lang w:val="en-GB"/>
         </w:rPr>
         <w:t>Kelurahan</w:t>
@@ -1138,6 +1115,7 @@
       <w:proofErr w:type="spellEnd"/>
       <w:r>
         <w:rPr>
+          <w:color w:val="FF0000"/>
           <w:lang w:val="en-GB"/>
         </w:rPr>
         <w:t>/</w:t>
@@ -1145,6 +1123,7 @@
       <w:proofErr w:type="spellStart"/>
       <w:r>
         <w:rPr>
+          <w:color w:val="FF0000"/>
           <w:lang w:val="en-GB"/>
         </w:rPr>
         <w:t>desa</w:t>
@@ -1152,6 +1131,7 @@
       <w:proofErr w:type="spellEnd"/>
       <w:r>
         <w:rPr>
+          <w:color w:val="FF0000"/>
           <w:lang w:val="en-GB"/>
         </w:rPr>
         <w:t xml:space="preserve"> </w:t>
@@ -1159,6 +1139,7 @@
       <w:proofErr w:type="spellStart"/>
       <w:r>
         <w:rPr>
+          <w:color w:val="FF0000"/>
           <w:lang w:val="en-GB"/>
         </w:rPr>
         <w:t>tempat</w:t>
@@ -1166,6 +1147,7 @@
       <w:proofErr w:type="spellEnd"/>
       <w:r>
         <w:rPr>
+          <w:color w:val="FF0000"/>
           <w:lang w:val="en-GB"/>
         </w:rPr>
         <w:t xml:space="preserve"> </w:t>
@@ -1173,6 +1155,7 @@
       <w:proofErr w:type="spellStart"/>
       <w:r>
         <w:rPr>
+          <w:color w:val="FF0000"/>
           <w:lang w:val="en-GB"/>
         </w:rPr>
         <w:t>kerja</w:t>
@@ -1187,12 +1170,14 @@
           <w:numId w:val="6"/>
         </w:numPr>
         <w:rPr>
-          <w:lang w:val="en-GB"/>
-        </w:rPr>
-      </w:pPr>
-      <w:proofErr w:type="spellStart"/>
-      <w:r>
-        <w:rPr>
+          <w:color w:val="FF0000"/>
+          <w:lang w:val="en-GB"/>
+        </w:rPr>
+      </w:pPr>
+      <w:proofErr w:type="spellStart"/>
+      <w:r>
+        <w:rPr>
+          <w:color w:val="FF0000"/>
           <w:lang w:val="en-GB"/>
         </w:rPr>
         <w:t>Propinsi</w:t>
@@ -1200,6 +1185,7 @@
       <w:proofErr w:type="spellEnd"/>
       <w:r>
         <w:rPr>
+          <w:color w:val="FF0000"/>
           <w:lang w:val="en-GB"/>
         </w:rPr>
         <w:t xml:space="preserve"> </w:t>
@@ -1207,6 +1193,7 @@
       <w:proofErr w:type="spellStart"/>
       <w:r>
         <w:rPr>
+          <w:color w:val="FF0000"/>
           <w:lang w:val="en-GB"/>
         </w:rPr>
         <w:t>tempat</w:t>
@@ -1214,6 +1201,7 @@
       <w:proofErr w:type="spellEnd"/>
       <w:r>
         <w:rPr>
+          <w:color w:val="FF0000"/>
           <w:lang w:val="en-GB"/>
         </w:rPr>
         <w:t xml:space="preserve"> </w:t>
@@ -1221,6 +1209,7 @@
       <w:proofErr w:type="spellStart"/>
       <w:r>
         <w:rPr>
+          <w:color w:val="FF0000"/>
           <w:lang w:val="en-GB"/>
         </w:rPr>
         <w:t>kerja</w:t>
@@ -1235,12 +1224,14 @@
           <w:numId w:val="6"/>
         </w:numPr>
         <w:rPr>
-          <w:lang w:val="en-GB"/>
-        </w:rPr>
-      </w:pPr>
-      <w:proofErr w:type="spellStart"/>
-      <w:r>
-        <w:rPr>
+          <w:color w:val="FF0000"/>
+          <w:lang w:val="en-GB"/>
+        </w:rPr>
+      </w:pPr>
+      <w:proofErr w:type="spellStart"/>
+      <w:r>
+        <w:rPr>
+          <w:color w:val="FF0000"/>
           <w:lang w:val="en-GB"/>
         </w:rPr>
         <w:t>Kabupaten</w:t>
@@ -1248,6 +1239,7 @@
       <w:proofErr w:type="spellEnd"/>
       <w:r>
         <w:rPr>
+          <w:color w:val="FF0000"/>
           <w:lang w:val="en-GB"/>
         </w:rPr>
         <w:t xml:space="preserve"> </w:t>
@@ -1255,6 +1247,7 @@
       <w:proofErr w:type="spellStart"/>
       <w:r>
         <w:rPr>
+          <w:color w:val="FF0000"/>
           <w:lang w:val="en-GB"/>
         </w:rPr>
         <w:t>tempat</w:t>
@@ -1262,6 +1255,7 @@
       <w:proofErr w:type="spellEnd"/>
       <w:r>
         <w:rPr>
+          <w:color w:val="FF0000"/>
           <w:lang w:val="en-GB"/>
         </w:rPr>
         <w:t xml:space="preserve"> </w:t>
@@ -1269,6 +1263,7 @@
       <w:proofErr w:type="spellStart"/>
       <w:r>
         <w:rPr>
+          <w:color w:val="FF0000"/>
           <w:lang w:val="en-GB"/>
         </w:rPr>
         <w:t>kerja</w:t>
@@ -1283,12 +1278,14 @@
           <w:numId w:val="6"/>
         </w:numPr>
         <w:rPr>
-          <w:lang w:val="en-GB"/>
-        </w:rPr>
-      </w:pPr>
-      <w:proofErr w:type="spellStart"/>
-      <w:r>
-        <w:rPr>
+          <w:color w:val="FF0000"/>
+          <w:lang w:val="en-GB"/>
+        </w:rPr>
+      </w:pPr>
+      <w:proofErr w:type="spellStart"/>
+      <w:r>
+        <w:rPr>
+          <w:color w:val="FF0000"/>
           <w:lang w:val="en-GB"/>
         </w:rPr>
         <w:t>Kecamatan</w:t>
@@ -1296,6 +1293,7 @@
       <w:proofErr w:type="spellEnd"/>
       <w:r>
         <w:rPr>
+          <w:color w:val="FF0000"/>
           <w:lang w:val="en-GB"/>
         </w:rPr>
         <w:t xml:space="preserve"> </w:t>
@@ -1303,6 +1301,7 @@
       <w:proofErr w:type="spellStart"/>
       <w:r>
         <w:rPr>
+          <w:color w:val="FF0000"/>
           <w:lang w:val="en-GB"/>
         </w:rPr>
         <w:t>tempat</w:t>
@@ -1310,6 +1309,7 @@
       <w:proofErr w:type="spellEnd"/>
       <w:r>
         <w:rPr>
+          <w:color w:val="FF0000"/>
           <w:lang w:val="en-GB"/>
         </w:rPr>
         <w:t xml:space="preserve"> </w:t>
@@ -1317,6 +1317,7 @@
       <w:proofErr w:type="spellStart"/>
       <w:r>
         <w:rPr>
+          <w:color w:val="FF0000"/>
           <w:lang w:val="en-GB"/>
         </w:rPr>
         <w:t>kerja</w:t>
@@ -1331,11 +1332,13 @@
           <w:numId w:val="6"/>
         </w:numPr>
         <w:rPr>
-          <w:lang w:val="en-GB"/>
-        </w:rPr>
-      </w:pPr>
-      <w:r>
-        <w:rPr>
+          <w:color w:val="FF0000"/>
+          <w:lang w:val="en-GB"/>
+        </w:rPr>
+      </w:pPr>
+      <w:r>
+        <w:rPr>
+          <w:color w:val="FF0000"/>
           <w:lang w:val="en-GB"/>
         </w:rPr>
         <w:t xml:space="preserve">Negara </w:t>
@@ -1343,6 +1346,7 @@
       <w:proofErr w:type="spellStart"/>
       <w:r>
         <w:rPr>
+          <w:color w:val="FF0000"/>
           <w:lang w:val="en-GB"/>
         </w:rPr>
         <w:t>tempat</w:t>
@@ -1350,6 +1354,7 @@
       <w:proofErr w:type="spellEnd"/>
       <w:r>
         <w:rPr>
+          <w:color w:val="FF0000"/>
           <w:lang w:val="en-GB"/>
         </w:rPr>
         <w:t xml:space="preserve"> </w:t>
@@ -1357,6 +1362,7 @@
       <w:proofErr w:type="spellStart"/>
       <w:r>
         <w:rPr>
+          <w:color w:val="FF0000"/>
           <w:lang w:val="en-GB"/>
         </w:rPr>
         <w:t>kerja</w:t>
@@ -1371,11 +1377,13 @@
           <w:numId w:val="6"/>
         </w:numPr>
         <w:rPr>
-          <w:lang w:val="en-GB"/>
-        </w:rPr>
-      </w:pPr>
-      <w:r>
-        <w:rPr>
+          <w:color w:val="FF0000"/>
+          <w:lang w:val="en-GB"/>
+        </w:rPr>
+      </w:pPr>
+      <w:r>
+        <w:rPr>
+          <w:color w:val="FF0000"/>
           <w:lang w:val="en-GB"/>
         </w:rPr>
         <w:t xml:space="preserve">Kode </w:t>
@@ -1383,6 +1391,7 @@
       <w:proofErr w:type="spellStart"/>
       <w:r>
         <w:rPr>
+          <w:color w:val="FF0000"/>
           <w:lang w:val="en-GB"/>
         </w:rPr>
         <w:t>pos</w:t>
@@ -1390,6 +1399,7 @@
       <w:proofErr w:type="spellEnd"/>
       <w:r>
         <w:rPr>
+          <w:color w:val="FF0000"/>
           <w:lang w:val="en-GB"/>
         </w:rPr>
         <w:t xml:space="preserve"> </w:t>
@@ -1397,6 +1407,7 @@
       <w:proofErr w:type="spellStart"/>
       <w:r>
         <w:rPr>
+          <w:color w:val="FF0000"/>
           <w:lang w:val="en-GB"/>
         </w:rPr>
         <w:t>tempat</w:t>
@@ -1404,6 +1415,7 @@
       <w:proofErr w:type="spellEnd"/>
       <w:r>
         <w:rPr>
+          <w:color w:val="FF0000"/>
           <w:lang w:val="en-GB"/>
         </w:rPr>
         <w:t xml:space="preserve"> </w:t>
@@ -1411,6 +1423,7 @@
       <w:proofErr w:type="spellStart"/>
       <w:r>
         <w:rPr>
+          <w:color w:val="FF0000"/>
           <w:lang w:val="en-GB"/>
         </w:rPr>
         <w:t>kerja</w:t>
@@ -1425,11 +1438,13 @@
           <w:numId w:val="6"/>
         </w:numPr>
         <w:rPr>
-          <w:lang w:val="en-GB"/>
-        </w:rPr>
-      </w:pPr>
-      <w:r>
-        <w:rPr>
+          <w:color w:val="FF0000"/>
+          <w:lang w:val="en-GB"/>
+        </w:rPr>
+      </w:pPr>
+      <w:r>
+        <w:rPr>
+          <w:color w:val="FF0000"/>
           <w:lang w:val="en-GB"/>
         </w:rPr>
         <w:t xml:space="preserve">No </w:t>
@@ -1437,6 +1452,7 @@
       <w:proofErr w:type="spellStart"/>
       <w:r>
         <w:rPr>
+          <w:color w:val="FF0000"/>
           <w:lang w:val="en-GB"/>
         </w:rPr>
         <w:t>telp</w:t>
@@ -1444,6 +1460,7 @@
       <w:proofErr w:type="spellEnd"/>
       <w:r>
         <w:rPr>
+          <w:color w:val="FF0000"/>
           <w:lang w:val="en-GB"/>
         </w:rPr>
         <w:t xml:space="preserve">/hp </w:t>
@@ -1451,6 +1468,7 @@
       <w:proofErr w:type="spellStart"/>
       <w:r>
         <w:rPr>
+          <w:color w:val="FF0000"/>
           <w:lang w:val="en-GB"/>
         </w:rPr>
         <w:t>tempat</w:t>
@@ -1458,6 +1476,7 @@
       <w:proofErr w:type="spellEnd"/>
       <w:r>
         <w:rPr>
+          <w:color w:val="FF0000"/>
           <w:lang w:val="en-GB"/>
         </w:rPr>
         <w:t xml:space="preserve"> </w:t>
@@ -1465,6 +1484,7 @@
       <w:proofErr w:type="spellStart"/>
       <w:r>
         <w:rPr>
+          <w:color w:val="FF0000"/>
           <w:lang w:val="en-GB"/>
         </w:rPr>
         <w:t>kerja</w:t>
@@ -1479,11 +1499,13 @@
           <w:numId w:val="6"/>
         </w:numPr>
         <w:rPr>
-          <w:lang w:val="en-GB"/>
-        </w:rPr>
-      </w:pPr>
-      <w:r>
-        <w:rPr>
+          <w:color w:val="FF0000"/>
+          <w:lang w:val="en-GB"/>
+        </w:rPr>
+      </w:pPr>
+      <w:r>
+        <w:rPr>
+          <w:color w:val="FF0000"/>
           <w:lang w:val="en-GB"/>
         </w:rPr>
         <w:t xml:space="preserve">Fax </w:t>
@@ -1491,6 +1513,7 @@
       <w:proofErr w:type="spellStart"/>
       <w:r>
         <w:rPr>
+          <w:color w:val="FF0000"/>
           <w:lang w:val="en-GB"/>
         </w:rPr>
         <w:t>tempat</w:t>
@@ -1498,6 +1521,7 @@
       <w:proofErr w:type="spellEnd"/>
       <w:r>
         <w:rPr>
+          <w:color w:val="FF0000"/>
           <w:lang w:val="en-GB"/>
         </w:rPr>
         <w:t xml:space="preserve"> </w:t>
@@ -1505,6 +1529,7 @@
       <w:proofErr w:type="spellStart"/>
       <w:r>
         <w:rPr>
+          <w:color w:val="FF0000"/>
           <w:lang w:val="en-GB"/>
         </w:rPr>
         <w:t>kerja</w:t>
@@ -1519,11 +1544,13 @@
           <w:numId w:val="6"/>
         </w:numPr>
         <w:rPr>
-          <w:lang w:val="en-GB"/>
-        </w:rPr>
-      </w:pPr>
-      <w:r>
-        <w:rPr>
+          <w:color w:val="FF0000"/>
+          <w:lang w:val="en-GB"/>
+        </w:rPr>
+      </w:pPr>
+      <w:r>
+        <w:rPr>
+          <w:color w:val="FF0000"/>
           <w:lang w:val="en-GB"/>
         </w:rPr>
         <w:t xml:space="preserve">Email </w:t>
@@ -1531,6 +1558,7 @@
       <w:proofErr w:type="spellStart"/>
       <w:r>
         <w:rPr>
+          <w:color w:val="FF0000"/>
           <w:lang w:val="en-GB"/>
         </w:rPr>
         <w:t>tempat</w:t>
@@ -1538,6 +1566,7 @@
       <w:proofErr w:type="spellEnd"/>
       <w:r>
         <w:rPr>
+          <w:color w:val="FF0000"/>
           <w:lang w:val="en-GB"/>
         </w:rPr>
         <w:t xml:space="preserve"> </w:t>
@@ -1545,6 +1574,7 @@
       <w:proofErr w:type="spellStart"/>
       <w:r>
         <w:rPr>
+          <w:color w:val="FF0000"/>
           <w:lang w:val="en-GB"/>
         </w:rPr>
         <w:t>kerja</w:t>
@@ -1556,6 +1586,7 @@
         <w:rPr>
           <w:b/>
           <w:bCs/>
+          <w:color w:val="FF0000"/>
           <w:lang w:val="en-GB"/>
         </w:rPr>
       </w:pPr>
@@ -1564,6 +1595,7 @@
         <w:rPr>
           <w:b/>
           <w:bCs/>
+          <w:color w:val="FF0000"/>
           <w:lang w:val="en-GB"/>
         </w:rPr>
         <w:t>Keterangan</w:t>
@@ -1573,6 +1605,7 @@
         <w:rPr>
           <w:b/>
           <w:bCs/>
+          <w:color w:val="FF0000"/>
           <w:lang w:val="en-GB"/>
         </w:rPr>
         <w:t xml:space="preserve"> Orang </w:t>
@@ -1582,6 +1615,7 @@
         <w:rPr>
           <w:b/>
           <w:bCs/>
+          <w:color w:val="FF0000"/>
           <w:lang w:val="en-GB"/>
         </w:rPr>
         <w:t>Tua</w:t>
@@ -1591,11 +1625,13 @@
     <w:p>
       <w:pPr>
         <w:rPr>
-          <w:lang w:val="en-GB"/>
-        </w:rPr>
-      </w:pPr>
-      <w:r>
-        <w:rPr>
+          <w:color w:val="FF0000"/>
+          <w:lang w:val="en-GB"/>
+        </w:rPr>
+      </w:pPr>
+      <w:r>
+        <w:rPr>
+          <w:color w:val="FF0000"/>
           <w:lang w:val="en-GB"/>
         </w:rPr>
         <w:t>Ayah</w:t>
@@ -1609,26 +1645,23 @@
           <w:numId w:val="3"/>
         </w:numPr>
         <w:rPr>
-          <w:lang w:val="en-GB"/>
-        </w:rPr>
-      </w:pPr>
-      <w:r>
-        <w:rPr>
+          <w:color w:val="FF0000"/>
+          <w:lang w:val="en-GB"/>
+        </w:rPr>
+      </w:pPr>
+      <w:r>
+        <w:rPr>
+          <w:color w:val="FF0000"/>
           <w:lang w:val="en-GB"/>
         </w:rPr>
         <w:t>Nama</w:t>
       </w:r>
       <w:r>
         <w:rPr>
-          <w:lang w:val="en-GB"/>
-        </w:rPr>
-        <w:t xml:space="preserve"> </w:t>
-      </w:r>
-      <w:r>
-        <w:rPr>
-          <w:lang w:val="en-GB"/>
-        </w:rPr>
-        <w:t>(required)</w:t>
+          <w:color w:val="FF0000"/>
+          <w:lang w:val="en-GB"/>
+        </w:rPr>
+        <w:t xml:space="preserve"> (required)</w:t>
       </w:r>
     </w:p>
     <w:p>
@@ -1639,12 +1672,14 @@
           <w:numId w:val="3"/>
         </w:numPr>
         <w:rPr>
-          <w:lang w:val="en-GB"/>
-        </w:rPr>
-      </w:pPr>
-      <w:proofErr w:type="spellStart"/>
-      <w:r>
-        <w:rPr>
+          <w:color w:val="FF0000"/>
+          <w:lang w:val="en-GB"/>
+        </w:rPr>
+      </w:pPr>
+      <w:proofErr w:type="spellStart"/>
+      <w:r>
+        <w:rPr>
+          <w:color w:val="FF0000"/>
           <w:lang w:val="en-GB"/>
         </w:rPr>
         <w:lastRenderedPageBreak/>
@@ -1653,6 +1688,7 @@
       <w:proofErr w:type="spellEnd"/>
       <w:r>
         <w:rPr>
+          <w:color w:val="FF0000"/>
           <w:lang w:val="en-GB"/>
         </w:rPr>
         <w:t xml:space="preserve"> </w:t>
@@ -1660,6 +1696,7 @@
       <w:proofErr w:type="spellStart"/>
       <w:r>
         <w:rPr>
+          <w:color w:val="FF0000"/>
           <w:lang w:val="en-GB"/>
         </w:rPr>
         <w:t>lahir</w:t>
@@ -1667,15 +1704,55 @@
       <w:proofErr w:type="spellEnd"/>
       <w:r>
         <w:rPr>
+          <w:color w:val="FF0000"/>
+          <w:lang w:val="en-GB"/>
+        </w:rPr>
+        <w:t xml:space="preserve"> (required)</w:t>
+      </w:r>
+    </w:p>
+    <w:p>
+      <w:pPr>
+        <w:pStyle w:val="ListParagraph"/>
+        <w:numPr>
+          <w:ilvl w:val="0"/>
+          <w:numId w:val="3"/>
+        </w:numPr>
+        <w:rPr>
+          <w:color w:val="FF0000"/>
+          <w:lang w:val="en-GB"/>
+        </w:rPr>
+      </w:pPr>
+      <w:proofErr w:type="spellStart"/>
+      <w:r>
+        <w:rPr>
+          <w:color w:val="FF0000"/>
+          <w:lang w:val="en-GB"/>
+        </w:rPr>
+        <w:t>Tanggal</w:t>
+      </w:r>
+      <w:proofErr w:type="spellEnd"/>
+      <w:r>
+        <w:rPr>
+          <w:color w:val="FF0000"/>
           <w:lang w:val="en-GB"/>
         </w:rPr>
         <w:t xml:space="preserve"> </w:t>
       </w:r>
-      <w:r>
-        <w:rPr>
-          <w:lang w:val="en-GB"/>
-        </w:rPr>
-        <w:t>(required)</w:t>
+      <w:proofErr w:type="spellStart"/>
+      <w:r>
+        <w:rPr>
+          <w:color w:val="FF0000"/>
+          <w:lang w:val="en-GB"/>
+        </w:rPr>
+        <w:t>lahir</w:t>
+      </w:r>
+      <w:proofErr w:type="spellEnd"/>
+      <w:r>
+        <w:rPr>
+          <w:color w:val="FF0000"/>
+          <w:lang w:val="en-GB"/>
+        </w:rPr>
+        <w:t xml:space="preserve"> (required)</w:t>
       </w:r>
     </w:p>
     <w:p>
@@ -1686,12 +1763,208 @@
           <w:numId w:val="3"/>
         </w:numPr>
         <w:rPr>
-          <w:lang w:val="en-GB"/>
-        </w:rPr>
-      </w:pPr>
-      <w:proofErr w:type="spellStart"/>
-      <w:r>
-        <w:rPr>
+          <w:color w:val="FF0000"/>
+          <w:lang w:val="en-GB"/>
+        </w:rPr>
+      </w:pPr>
+      <w:proofErr w:type="spellStart"/>
+      <w:r>
+        <w:rPr>
+          <w:color w:val="FF0000"/>
+          <w:lang w:val="en-GB"/>
+        </w:rPr>
+        <w:t>Pekerjaan</w:t>
+      </w:r>
+      <w:proofErr w:type="spellEnd"/>
+    </w:p>
+    <w:p>
+      <w:pPr>
+        <w:pStyle w:val="ListParagraph"/>
+        <w:numPr>
+          <w:ilvl w:val="0"/>
+          <w:numId w:val="3"/>
+        </w:numPr>
+        <w:rPr>
+          <w:color w:val="FF0000"/>
+          <w:lang w:val="en-GB"/>
+        </w:rPr>
+      </w:pPr>
+      <w:r>
+        <w:rPr>
+          <w:color w:val="FF0000"/>
+          <w:lang w:val="en-GB"/>
+        </w:rPr>
+        <w:t xml:space="preserve">Pendidikan </w:t>
+      </w:r>
+      <w:proofErr w:type="spellStart"/>
+      <w:r>
+        <w:rPr>
+          <w:color w:val="FF0000"/>
+          <w:lang w:val="en-GB"/>
+        </w:rPr>
+        <w:t>terakhir</w:t>
+      </w:r>
+      <w:proofErr w:type="spellEnd"/>
+    </w:p>
+    <w:p>
+      <w:pPr>
+        <w:pStyle w:val="ListParagraph"/>
+        <w:numPr>
+          <w:ilvl w:val="0"/>
+          <w:numId w:val="3"/>
+        </w:numPr>
+        <w:rPr>
+          <w:color w:val="FF0000"/>
+          <w:lang w:val="en-GB"/>
+        </w:rPr>
+      </w:pPr>
+      <w:r>
+        <w:rPr>
+          <w:color w:val="FF0000"/>
+          <w:lang w:val="en-GB"/>
+        </w:rPr>
+        <w:t xml:space="preserve">No </w:t>
+      </w:r>
+      <w:proofErr w:type="spellStart"/>
+      <w:r>
+        <w:rPr>
+          <w:color w:val="FF0000"/>
+          <w:lang w:val="en-GB"/>
+        </w:rPr>
+        <w:t>telp</w:t>
+      </w:r>
+      <w:proofErr w:type="spellEnd"/>
+      <w:r>
+        <w:rPr>
+          <w:color w:val="FF0000"/>
+          <w:lang w:val="en-GB"/>
+        </w:rPr>
+        <w:t>/hp</w:t>
+      </w:r>
+      <w:r>
+        <w:rPr>
+          <w:color w:val="FF0000"/>
+          <w:lang w:val="en-GB"/>
+        </w:rPr>
+        <w:t xml:space="preserve"> (required)</w:t>
+      </w:r>
+    </w:p>
+    <w:p>
+      <w:pPr>
+        <w:pStyle w:val="ListParagraph"/>
+        <w:numPr>
+          <w:ilvl w:val="0"/>
+          <w:numId w:val="3"/>
+        </w:numPr>
+        <w:rPr>
+          <w:color w:val="FF0000"/>
+          <w:lang w:val="en-GB"/>
+        </w:rPr>
+      </w:pPr>
+      <w:r>
+        <w:rPr>
+          <w:color w:val="FF0000"/>
+          <w:lang w:val="en-GB"/>
+        </w:rPr>
+        <w:t>email</w:t>
+      </w:r>
+    </w:p>
+    <w:p>
+      <w:pPr>
+        <w:rPr>
+          <w:color w:val="FF0000"/>
+          <w:lang w:val="en-GB"/>
+        </w:rPr>
+      </w:pPr>
+      <w:r>
+        <w:rPr>
+          <w:color w:val="FF0000"/>
+          <w:lang w:val="en-GB"/>
+        </w:rPr>
+        <w:t>Ibu</w:t>
+      </w:r>
+    </w:p>
+    <w:p>
+      <w:pPr>
+        <w:pStyle w:val="ListParagraph"/>
+        <w:numPr>
+          <w:ilvl w:val="0"/>
+          <w:numId w:val="4"/>
+        </w:numPr>
+        <w:rPr>
+          <w:color w:val="FF0000"/>
+          <w:lang w:val="en-GB"/>
+        </w:rPr>
+      </w:pPr>
+      <w:r>
+        <w:rPr>
+          <w:color w:val="FF0000"/>
+          <w:lang w:val="en-GB"/>
+        </w:rPr>
+        <w:t>Nama (required)</w:t>
+      </w:r>
+    </w:p>
+    <w:p>
+      <w:pPr>
+        <w:pStyle w:val="ListParagraph"/>
+        <w:numPr>
+          <w:ilvl w:val="0"/>
+          <w:numId w:val="4"/>
+        </w:numPr>
+        <w:rPr>
+          <w:color w:val="FF0000"/>
+          <w:lang w:val="en-GB"/>
+        </w:rPr>
+      </w:pPr>
+      <w:proofErr w:type="spellStart"/>
+      <w:r>
+        <w:rPr>
+          <w:color w:val="FF0000"/>
+          <w:lang w:val="en-GB"/>
+        </w:rPr>
+        <w:t>Tempat</w:t>
+      </w:r>
+      <w:proofErr w:type="spellEnd"/>
+      <w:r>
+        <w:rPr>
+          <w:color w:val="FF0000"/>
+          <w:lang w:val="en-GB"/>
+        </w:rPr>
+        <w:t xml:space="preserve"> </w:t>
+      </w:r>
+      <w:proofErr w:type="spellStart"/>
+      <w:r>
+        <w:rPr>
+          <w:color w:val="FF0000"/>
+          <w:lang w:val="en-GB"/>
+        </w:rPr>
+        <w:t>lahir</w:t>
+      </w:r>
+      <w:proofErr w:type="spellEnd"/>
+      <w:r>
+        <w:rPr>
+          <w:color w:val="FF0000"/>
+          <w:lang w:val="en-GB"/>
+        </w:rPr>
+        <w:t xml:space="preserve"> (required)</w:t>
+      </w:r>
+    </w:p>
+    <w:p>
+      <w:pPr>
+        <w:pStyle w:val="ListParagraph"/>
+        <w:numPr>
+          <w:ilvl w:val="0"/>
+          <w:numId w:val="4"/>
+        </w:numPr>
+        <w:rPr>
+          <w:color w:val="FF0000"/>
+          <w:lang w:val="en-GB"/>
+        </w:rPr>
+      </w:pPr>
+      <w:proofErr w:type="spellStart"/>
+      <w:r>
+        <w:rPr>
+          <w:color w:val="FF0000"/>
           <w:lang w:val="en-GB"/>
         </w:rPr>
         <w:t>Tanggal</w:t>
@@ -1699,6 +1972,7 @@
       <w:proofErr w:type="spellEnd"/>
       <w:r>
         <w:rPr>
+          <w:color w:val="FF0000"/>
           <w:lang w:val="en-GB"/>
         </w:rPr>
         <w:t xml:space="preserve"> </w:t>
@@ -1706,6 +1980,7 @@
       <w:proofErr w:type="spellStart"/>
       <w:r>
         <w:rPr>
+          <w:color w:val="FF0000"/>
           <w:lang w:val="en-GB"/>
         </w:rPr>
         <w:t>lahir</w:t>
@@ -1713,31 +1988,28 @@
       <w:proofErr w:type="spellEnd"/>
       <w:r>
         <w:rPr>
-          <w:lang w:val="en-GB"/>
-        </w:rPr>
-        <w:t xml:space="preserve"> </w:t>
-      </w:r>
-      <w:r>
-        <w:rPr>
-          <w:lang w:val="en-GB"/>
-        </w:rPr>
-        <w:t>(required)</w:t>
-      </w:r>
-    </w:p>
-    <w:p>
-      <w:pPr>
-        <w:pStyle w:val="ListParagraph"/>
-        <w:numPr>
-          <w:ilvl w:val="0"/>
-          <w:numId w:val="3"/>
-        </w:numPr>
-        <w:rPr>
-          <w:lang w:val="en-GB"/>
-        </w:rPr>
-      </w:pPr>
-      <w:proofErr w:type="spellStart"/>
-      <w:r>
-        <w:rPr>
+          <w:color w:val="FF0000"/>
+          <w:lang w:val="en-GB"/>
+        </w:rPr>
+        <w:t xml:space="preserve"> (required)</w:t>
+      </w:r>
+    </w:p>
+    <w:p>
+      <w:pPr>
+        <w:pStyle w:val="ListParagraph"/>
+        <w:numPr>
+          <w:ilvl w:val="0"/>
+          <w:numId w:val="4"/>
+        </w:numPr>
+        <w:rPr>
+          <w:color w:val="FF0000"/>
+          <w:lang w:val="en-GB"/>
+        </w:rPr>
+      </w:pPr>
+      <w:proofErr w:type="spellStart"/>
+      <w:r>
+        <w:rPr>
+          <w:color w:val="FF0000"/>
           <w:lang w:val="en-GB"/>
         </w:rPr>
         <w:t>Pekerjaan</w:t>
@@ -1749,14 +2021,16 @@
         <w:pStyle w:val="ListParagraph"/>
         <w:numPr>
           <w:ilvl w:val="0"/>
-          <w:numId w:val="3"/>
-        </w:numPr>
-        <w:rPr>
-          <w:lang w:val="en-GB"/>
-        </w:rPr>
-      </w:pPr>
-      <w:r>
-        <w:rPr>
+          <w:numId w:val="4"/>
+        </w:numPr>
+        <w:rPr>
+          <w:color w:val="FF0000"/>
+          <w:lang w:val="en-GB"/>
+        </w:rPr>
+      </w:pPr>
+      <w:r>
+        <w:rPr>
+          <w:color w:val="FF0000"/>
           <w:lang w:val="en-GB"/>
         </w:rPr>
         <w:t xml:space="preserve">Pendidikan </w:t>
@@ -1764,6 +2038,7 @@
       <w:proofErr w:type="spellStart"/>
       <w:r>
         <w:rPr>
+          <w:color w:val="FF0000"/>
           <w:lang w:val="en-GB"/>
         </w:rPr>
         <w:t>terakhir</w:t>
@@ -1775,14 +2050,16 @@
         <w:pStyle w:val="ListParagraph"/>
         <w:numPr>
           <w:ilvl w:val="0"/>
-          <w:numId w:val="3"/>
-        </w:numPr>
-        <w:rPr>
-          <w:lang w:val="en-GB"/>
-        </w:rPr>
-      </w:pPr>
-      <w:r>
-        <w:rPr>
+          <w:numId w:val="4"/>
+        </w:numPr>
+        <w:rPr>
+          <w:color w:val="FF0000"/>
+          <w:lang w:val="en-GB"/>
+        </w:rPr>
+      </w:pPr>
+      <w:r>
+        <w:rPr>
+          <w:color w:val="FF0000"/>
           <w:lang w:val="en-GB"/>
         </w:rPr>
         <w:t xml:space="preserve">No </w:t>
@@ -1790,6 +2067,7 @@
       <w:proofErr w:type="spellStart"/>
       <w:r>
         <w:rPr>
+          <w:color w:val="FF0000"/>
           <w:lang w:val="en-GB"/>
         </w:rPr>
         <w:t>telp</w:t>
@@ -1797,52 +2075,10 @@
       <w:proofErr w:type="spellEnd"/>
       <w:r>
         <w:rPr>
-          <w:lang w:val="en-GB"/>
-        </w:rPr>
-        <w:t>/hp</w:t>
-      </w:r>
-      <w:r>
-        <w:rPr>
-          <w:lang w:val="en-GB"/>
-        </w:rPr>
-        <w:t xml:space="preserve"> </w:t>
-      </w:r>
-      <w:r>
-        <w:rPr>
-          <w:lang w:val="en-GB"/>
-        </w:rPr>
-        <w:t>(required)</w:t>
-      </w:r>
-    </w:p>
-    <w:p>
-      <w:pPr>
-        <w:pStyle w:val="ListParagraph"/>
-        <w:numPr>
-          <w:ilvl w:val="0"/>
-          <w:numId w:val="3"/>
-        </w:numPr>
-        <w:rPr>
-          <w:lang w:val="en-GB"/>
-        </w:rPr>
-      </w:pPr>
-      <w:r>
-        <w:rPr>
-          <w:lang w:val="en-GB"/>
-        </w:rPr>
-        <w:t>email</w:t>
-      </w:r>
-    </w:p>
-    <w:p>
-      <w:pPr>
-        <w:rPr>
-          <w:lang w:val="en-GB"/>
-        </w:rPr>
-      </w:pPr>
-      <w:r>
-        <w:rPr>
-          <w:lang w:val="en-GB"/>
-        </w:rPr>
-        <w:t>Ibu</w:t>
+          <w:color w:val="FF0000"/>
+          <w:lang w:val="en-GB"/>
+        </w:rPr>
+        <w:t>/hp (required)</w:t>
       </w:r>
     </w:p>
     <w:p>
@@ -1853,223 +2089,13 @@
           <w:numId w:val="4"/>
         </w:numPr>
         <w:rPr>
-          <w:lang w:val="en-GB"/>
-        </w:rPr>
-      </w:pPr>
-      <w:r>
-        <w:rPr>
-          <w:lang w:val="en-GB"/>
-        </w:rPr>
-        <w:t>Nama</w:t>
-      </w:r>
-      <w:r>
-        <w:rPr>
-          <w:lang w:val="en-GB"/>
-        </w:rPr>
-        <w:t xml:space="preserve"> </w:t>
-      </w:r>
-      <w:r>
-        <w:rPr>
-          <w:lang w:val="en-GB"/>
-        </w:rPr>
-        <w:t>(required)</w:t>
-      </w:r>
-    </w:p>
-    <w:p>
-      <w:pPr>
-        <w:pStyle w:val="ListParagraph"/>
-        <w:numPr>
-          <w:ilvl w:val="0"/>
-          <w:numId w:val="4"/>
-        </w:numPr>
-        <w:rPr>
-          <w:lang w:val="en-GB"/>
-        </w:rPr>
-      </w:pPr>
-      <w:proofErr w:type="spellStart"/>
-      <w:r>
-        <w:rPr>
-          <w:lang w:val="en-GB"/>
-        </w:rPr>
-        <w:t>Tempat</w:t>
-      </w:r>
-      <w:proofErr w:type="spellEnd"/>
-      <w:r>
-        <w:rPr>
-          <w:lang w:val="en-GB"/>
-        </w:rPr>
-        <w:t xml:space="preserve"> </w:t>
-      </w:r>
-      <w:proofErr w:type="spellStart"/>
-      <w:r>
-        <w:rPr>
-          <w:lang w:val="en-GB"/>
-        </w:rPr>
-        <w:t>lahir</w:t>
-      </w:r>
-      <w:proofErr w:type="spellEnd"/>
-      <w:r>
-        <w:rPr>
-          <w:lang w:val="en-GB"/>
-        </w:rPr>
-        <w:t xml:space="preserve"> </w:t>
-      </w:r>
-      <w:r>
-        <w:rPr>
-          <w:lang w:val="en-GB"/>
-        </w:rPr>
-        <w:t>(required)</w:t>
-      </w:r>
-    </w:p>
-    <w:p>
-      <w:pPr>
-        <w:pStyle w:val="ListParagraph"/>
-        <w:numPr>
-          <w:ilvl w:val="0"/>
-          <w:numId w:val="4"/>
-        </w:numPr>
-        <w:rPr>
-          <w:lang w:val="en-GB"/>
-        </w:rPr>
-      </w:pPr>
-      <w:proofErr w:type="spellStart"/>
-      <w:r>
-        <w:rPr>
-          <w:lang w:val="en-GB"/>
-        </w:rPr>
-        <w:t>Tanggal</w:t>
-      </w:r>
-      <w:proofErr w:type="spellEnd"/>
-      <w:r>
-        <w:rPr>
-          <w:lang w:val="en-GB"/>
-        </w:rPr>
-        <w:t xml:space="preserve"> </w:t>
-      </w:r>
-      <w:proofErr w:type="spellStart"/>
-      <w:r>
-        <w:rPr>
-          <w:lang w:val="en-GB"/>
-        </w:rPr>
-        <w:t>lahir</w:t>
-      </w:r>
-      <w:proofErr w:type="spellEnd"/>
-      <w:r>
-        <w:rPr>
-          <w:lang w:val="en-GB"/>
-        </w:rPr>
-        <w:t xml:space="preserve"> </w:t>
-      </w:r>
-      <w:r>
-        <w:rPr>
-          <w:lang w:val="en-GB"/>
-        </w:rPr>
-        <w:t>(required)</w:t>
-      </w:r>
-    </w:p>
-    <w:p>
-      <w:pPr>
-        <w:pStyle w:val="ListParagraph"/>
-        <w:numPr>
-          <w:ilvl w:val="0"/>
-          <w:numId w:val="4"/>
-        </w:numPr>
-        <w:rPr>
-          <w:lang w:val="en-GB"/>
-        </w:rPr>
-      </w:pPr>
-      <w:proofErr w:type="spellStart"/>
-      <w:r>
-        <w:rPr>
-          <w:lang w:val="en-GB"/>
-        </w:rPr>
-        <w:t>Pekerjaan</w:t>
-      </w:r>
-      <w:proofErr w:type="spellEnd"/>
-    </w:p>
-    <w:p>
-      <w:pPr>
-        <w:pStyle w:val="ListParagraph"/>
-        <w:numPr>
-          <w:ilvl w:val="0"/>
-          <w:numId w:val="4"/>
-        </w:numPr>
-        <w:rPr>
-          <w:lang w:val="en-GB"/>
-        </w:rPr>
-      </w:pPr>
-      <w:r>
-        <w:rPr>
-          <w:lang w:val="en-GB"/>
-        </w:rPr>
-        <w:t xml:space="preserve">Pendidikan </w:t>
-      </w:r>
-      <w:proofErr w:type="spellStart"/>
-      <w:r>
-        <w:rPr>
-          <w:lang w:val="en-GB"/>
-        </w:rPr>
-        <w:t>terakhir</w:t>
-      </w:r>
-      <w:proofErr w:type="spellEnd"/>
-    </w:p>
-    <w:p>
-      <w:pPr>
-        <w:pStyle w:val="ListParagraph"/>
-        <w:numPr>
-          <w:ilvl w:val="0"/>
-          <w:numId w:val="4"/>
-        </w:numPr>
-        <w:rPr>
-          <w:lang w:val="en-GB"/>
-        </w:rPr>
-      </w:pPr>
-      <w:r>
-        <w:rPr>
-          <w:lang w:val="en-GB"/>
-        </w:rPr>
-        <w:t xml:space="preserve">No </w:t>
-      </w:r>
-      <w:proofErr w:type="spellStart"/>
-      <w:r>
-        <w:rPr>
-          <w:lang w:val="en-GB"/>
-        </w:rPr>
-        <w:t>telp</w:t>
-      </w:r>
-      <w:proofErr w:type="spellEnd"/>
-      <w:r>
-        <w:rPr>
-          <w:lang w:val="en-GB"/>
-        </w:rPr>
-        <w:t>/hp</w:t>
-      </w:r>
-      <w:r>
-        <w:rPr>
-          <w:lang w:val="en-GB"/>
-        </w:rPr>
-        <w:t xml:space="preserve"> </w:t>
-      </w:r>
-      <w:r>
-        <w:rPr>
-          <w:lang w:val="en-GB"/>
-        </w:rPr>
-        <w:t>(required)</w:t>
-      </w:r>
-    </w:p>
-    <w:p>
-      <w:pPr>
-        <w:pStyle w:val="ListParagraph"/>
-        <w:numPr>
-          <w:ilvl w:val="0"/>
-          <w:numId w:val="4"/>
-        </w:numPr>
-        <w:rPr>
-          <w:lang w:val="en-GB"/>
-        </w:rPr>
-      </w:pPr>
-      <w:r>
-        <w:rPr>
+          <w:color w:val="FF0000"/>
+          <w:lang w:val="en-GB"/>
+        </w:rPr>
+      </w:pPr>
+      <w:r>
+        <w:rPr>
+          <w:color w:val="FF0000"/>
           <w:lang w:val="en-GB"/>
         </w:rPr>
         <w:t>email</w:t>
@@ -2080,6 +2106,7 @@
         <w:rPr>
           <w:b/>
           <w:bCs/>
+          <w:color w:val="FF0000"/>
           <w:lang w:val="en-GB"/>
         </w:rPr>
       </w:pPr>
@@ -2088,6 +2115,7 @@
         <w:rPr>
           <w:b/>
           <w:bCs/>
+          <w:color w:val="FF0000"/>
           <w:lang w:val="en-GB"/>
         </w:rPr>
         <w:t>Keterangan</w:t>
@@ -2097,6 +2125,7 @@
         <w:rPr>
           <w:b/>
           <w:bCs/>
+          <w:color w:val="FF0000"/>
           <w:lang w:val="en-GB"/>
         </w:rPr>
         <w:t xml:space="preserve"> </w:t>
@@ -2106,6 +2135,7 @@
         <w:rPr>
           <w:b/>
           <w:bCs/>
+          <w:color w:val="FF0000"/>
           <w:lang w:val="en-GB"/>
         </w:rPr>
         <w:t>Tempat</w:t>
@@ -2115,6 +2145,7 @@
         <w:rPr>
           <w:b/>
           <w:bCs/>
+          <w:color w:val="FF0000"/>
           <w:lang w:val="en-GB"/>
         </w:rPr>
         <w:t xml:space="preserve"> </w:t>
@@ -2124,6 +2155,7 @@
         <w:rPr>
           <w:b/>
           <w:bCs/>
+          <w:color w:val="FF0000"/>
           <w:lang w:val="en-GB"/>
         </w:rPr>
         <w:t>tinggal</w:t>
@@ -2133,6 +2165,7 @@
         <w:rPr>
           <w:b/>
           <w:bCs/>
+          <w:color w:val="FF0000"/>
           <w:lang w:val="en-GB"/>
         </w:rPr>
         <w:t xml:space="preserve"> orang </w:t>
@@ -2142,6 +2175,7 @@
         <w:rPr>
           <w:b/>
           <w:bCs/>
+          <w:color w:val="FF0000"/>
           <w:lang w:val="en-GB"/>
         </w:rPr>
         <w:t>tua</w:t>
@@ -2156,11 +2190,13 @@
           <w:numId w:val="5"/>
         </w:numPr>
         <w:rPr>
-          <w:lang w:val="en-GB"/>
-        </w:rPr>
-      </w:pPr>
-      <w:r>
-        <w:rPr>
+          <w:color w:val="FF0000"/>
+          <w:lang w:val="en-GB"/>
+        </w:rPr>
+      </w:pPr>
+      <w:r>
+        <w:rPr>
+          <w:color w:val="FF0000"/>
           <w:lang w:val="en-GB"/>
         </w:rPr>
         <w:t xml:space="preserve">Alamat </w:t>
@@ -2168,6 +2204,7 @@
       <w:proofErr w:type="spellStart"/>
       <w:r>
         <w:rPr>
+          <w:color w:val="FF0000"/>
           <w:lang w:val="en-GB"/>
         </w:rPr>
         <w:t>rumah</w:t>
@@ -2175,15 +2212,10 @@
       <w:proofErr w:type="spellEnd"/>
       <w:r>
         <w:rPr>
-          <w:lang w:val="en-GB"/>
-        </w:rPr>
-        <w:t xml:space="preserve"> </w:t>
-      </w:r>
-      <w:r>
-        <w:rPr>
-          <w:lang w:val="en-GB"/>
-        </w:rPr>
-        <w:t>(required)</w:t>
+          <w:color w:val="FF0000"/>
+          <w:lang w:val="en-GB"/>
+        </w:rPr>
+        <w:t xml:space="preserve"> (required)</w:t>
       </w:r>
     </w:p>
     <w:p>
@@ -2194,26 +2226,16 @@
           <w:numId w:val="5"/>
         </w:numPr>
         <w:rPr>
-          <w:lang w:val="en-GB"/>
-        </w:rPr>
-      </w:pPr>
-      <w:r>
-        <w:rPr>
-          <w:lang w:val="en-GB"/>
-        </w:rPr>
-        <w:t>Rt</w:t>
-      </w:r>
-      <w:r>
-        <w:rPr>
-          <w:lang w:val="en-GB"/>
-        </w:rPr>
-        <w:t xml:space="preserve"> </w:t>
-      </w:r>
-      <w:r>
-        <w:rPr>
-          <w:lang w:val="en-GB"/>
-        </w:rPr>
-        <w:t>(required)</w:t>
+          <w:color w:val="FF0000"/>
+          <w:lang w:val="en-GB"/>
+        </w:rPr>
+      </w:pPr>
+      <w:r>
+        <w:rPr>
+          <w:color w:val="FF0000"/>
+          <w:lang w:val="en-GB"/>
+        </w:rPr>
+        <w:t>Rt (required)</w:t>
       </w:r>
     </w:p>
     <w:p>
@@ -2224,12 +2246,14 @@
           <w:numId w:val="5"/>
         </w:numPr>
         <w:rPr>
-          <w:lang w:val="en-GB"/>
-        </w:rPr>
-      </w:pPr>
-      <w:proofErr w:type="spellStart"/>
-      <w:r>
-        <w:rPr>
+          <w:color w:val="FF0000"/>
+          <w:lang w:val="en-GB"/>
+        </w:rPr>
+      </w:pPr>
+      <w:proofErr w:type="spellStart"/>
+      <w:r>
+        <w:rPr>
+          <w:color w:val="FF0000"/>
           <w:lang w:val="en-GB"/>
         </w:rPr>
         <w:t>Rw</w:t>
@@ -2237,15 +2261,10 @@
       <w:proofErr w:type="spellEnd"/>
       <w:r>
         <w:rPr>
-          <w:lang w:val="en-GB"/>
-        </w:rPr>
-        <w:t xml:space="preserve"> </w:t>
-      </w:r>
-      <w:r>
-        <w:rPr>
-          <w:lang w:val="en-GB"/>
-        </w:rPr>
-        <w:t>(required)</w:t>
+          <w:color w:val="FF0000"/>
+          <w:lang w:val="en-GB"/>
+        </w:rPr>
+        <w:t xml:space="preserve"> (required)</w:t>
       </w:r>
     </w:p>
     <w:p>
@@ -2256,12 +2275,14 @@
           <w:numId w:val="5"/>
         </w:numPr>
         <w:rPr>
-          <w:lang w:val="en-GB"/>
-        </w:rPr>
-      </w:pPr>
-      <w:proofErr w:type="spellStart"/>
-      <w:r>
-        <w:rPr>
+          <w:color w:val="FF0000"/>
+          <w:lang w:val="en-GB"/>
+        </w:rPr>
+      </w:pPr>
+      <w:proofErr w:type="spellStart"/>
+      <w:r>
+        <w:rPr>
+          <w:color w:val="FF0000"/>
           <w:lang w:val="en-GB"/>
         </w:rPr>
         <w:t>Kelurahan</w:t>
@@ -2269,6 +2290,7 @@
       <w:proofErr w:type="spellEnd"/>
       <w:r>
         <w:rPr>
+          <w:color w:val="FF0000"/>
           <w:lang w:val="en-GB"/>
         </w:rPr>
         <w:t>/</w:t>
@@ -2276,6 +2298,7 @@
       <w:proofErr w:type="spellStart"/>
       <w:r>
         <w:rPr>
+          <w:color w:val="FF0000"/>
           <w:lang w:val="en-GB"/>
         </w:rPr>
         <w:t>desa</w:t>
@@ -2283,15 +2306,10 @@
       <w:proofErr w:type="spellEnd"/>
       <w:r>
         <w:rPr>
-          <w:lang w:val="en-GB"/>
-        </w:rPr>
-        <w:t xml:space="preserve"> </w:t>
-      </w:r>
-      <w:r>
-        <w:rPr>
-          <w:lang w:val="en-GB"/>
-        </w:rPr>
-        <w:t>(required)</w:t>
+          <w:color w:val="FF0000"/>
+          <w:lang w:val="en-GB"/>
+        </w:rPr>
+        <w:t xml:space="preserve"> (required)</w:t>
       </w:r>
     </w:p>
     <w:p>
@@ -2302,12 +2320,14 @@
           <w:numId w:val="5"/>
         </w:numPr>
         <w:rPr>
-          <w:lang w:val="en-GB"/>
-        </w:rPr>
-      </w:pPr>
-      <w:proofErr w:type="spellStart"/>
-      <w:r>
-        <w:rPr>
+          <w:color w:val="FF0000"/>
+          <w:lang w:val="en-GB"/>
+        </w:rPr>
+      </w:pPr>
+      <w:proofErr w:type="spellStart"/>
+      <w:r>
+        <w:rPr>
+          <w:color w:val="FF0000"/>
           <w:lang w:val="en-GB"/>
         </w:rPr>
         <w:t>Propinsi</w:t>
@@ -2315,15 +2335,10 @@
       <w:proofErr w:type="spellEnd"/>
       <w:r>
         <w:rPr>
-          <w:lang w:val="en-GB"/>
-        </w:rPr>
-        <w:t xml:space="preserve"> </w:t>
-      </w:r>
-      <w:r>
-        <w:rPr>
-          <w:lang w:val="en-GB"/>
-        </w:rPr>
-        <w:t>(required)</w:t>
+          <w:color w:val="FF0000"/>
+          <w:lang w:val="en-GB"/>
+        </w:rPr>
+        <w:t xml:space="preserve"> (required)</w:t>
       </w:r>
     </w:p>
     <w:p>
@@ -2334,12 +2349,14 @@
           <w:numId w:val="5"/>
         </w:numPr>
         <w:rPr>
-          <w:lang w:val="en-GB"/>
-        </w:rPr>
-      </w:pPr>
-      <w:proofErr w:type="spellStart"/>
-      <w:r>
-        <w:rPr>
+          <w:color w:val="FF0000"/>
+          <w:lang w:val="en-GB"/>
+        </w:rPr>
+      </w:pPr>
+      <w:proofErr w:type="spellStart"/>
+      <w:r>
+        <w:rPr>
+          <w:color w:val="FF0000"/>
           <w:lang w:val="en-GB"/>
         </w:rPr>
         <w:t>Kebupaten</w:t>
@@ -2347,15 +2364,10 @@
       <w:proofErr w:type="spellEnd"/>
       <w:r>
         <w:rPr>
-          <w:lang w:val="en-GB"/>
-        </w:rPr>
-        <w:t xml:space="preserve"> </w:t>
-      </w:r>
-      <w:r>
-        <w:rPr>
-          <w:lang w:val="en-GB"/>
-        </w:rPr>
-        <w:t>(required)</w:t>
+          <w:color w:val="FF0000"/>
+          <w:lang w:val="en-GB"/>
+        </w:rPr>
+        <w:t xml:space="preserve"> (required)</w:t>
       </w:r>
     </w:p>
     <w:p>
@@ -2366,12 +2378,14 @@
           <w:numId w:val="5"/>
         </w:numPr>
         <w:rPr>
-          <w:lang w:val="en-GB"/>
-        </w:rPr>
-      </w:pPr>
-      <w:proofErr w:type="spellStart"/>
-      <w:r>
-        <w:rPr>
+          <w:color w:val="FF0000"/>
+          <w:lang w:val="en-GB"/>
+        </w:rPr>
+      </w:pPr>
+      <w:proofErr w:type="spellStart"/>
+      <w:r>
+        <w:rPr>
+          <w:color w:val="FF0000"/>
           <w:lang w:val="en-GB"/>
         </w:rPr>
         <w:t>Kecamatan</w:t>
@@ -2379,15 +2393,10 @@
       <w:proofErr w:type="spellEnd"/>
       <w:r>
         <w:rPr>
-          <w:lang w:val="en-GB"/>
-        </w:rPr>
-        <w:t xml:space="preserve"> </w:t>
-      </w:r>
-      <w:r>
-        <w:rPr>
-          <w:lang w:val="en-GB"/>
-        </w:rPr>
-        <w:t>(required)</w:t>
+          <w:color w:val="FF0000"/>
+          <w:lang w:val="en-GB"/>
+        </w:rPr>
+        <w:t xml:space="preserve"> (required)</w:t>
       </w:r>
     </w:p>
     <w:p>
@@ -2398,26 +2407,16 @@
           <w:numId w:val="5"/>
         </w:numPr>
         <w:rPr>
-          <w:lang w:val="en-GB"/>
-        </w:rPr>
-      </w:pPr>
-      <w:r>
-        <w:rPr>
-          <w:lang w:val="en-GB"/>
-        </w:rPr>
-        <w:t>Negara</w:t>
-      </w:r>
-      <w:r>
-        <w:rPr>
-          <w:lang w:val="en-GB"/>
-        </w:rPr>
-        <w:t xml:space="preserve"> </w:t>
-      </w:r>
-      <w:r>
-        <w:rPr>
-          <w:lang w:val="en-GB"/>
-        </w:rPr>
-        <w:t>(required)</w:t>
+          <w:color w:val="FF0000"/>
+          <w:lang w:val="en-GB"/>
+        </w:rPr>
+      </w:pPr>
+      <w:r>
+        <w:rPr>
+          <w:color w:val="FF0000"/>
+          <w:lang w:val="en-GB"/>
+        </w:rPr>
+        <w:t>Negara (required)</w:t>
       </w:r>
     </w:p>
     <w:p>
@@ -2428,11 +2427,13 @@
           <w:numId w:val="5"/>
         </w:numPr>
         <w:rPr>
-          <w:lang w:val="en-GB"/>
-        </w:rPr>
-      </w:pPr>
-      <w:r>
-        <w:rPr>
+          <w:color w:val="FF0000"/>
+          <w:lang w:val="en-GB"/>
+        </w:rPr>
+      </w:pPr>
+      <w:r>
+        <w:rPr>
+          <w:color w:val="FF0000"/>
           <w:lang w:val="en-GB"/>
         </w:rPr>
         <w:t xml:space="preserve">Kode </w:t>
@@ -2440,6 +2441,7 @@
       <w:proofErr w:type="spellStart"/>
       <w:r>
         <w:rPr>
+          <w:color w:val="FF0000"/>
           <w:lang w:val="en-GB"/>
         </w:rPr>
         <w:t>pos</w:t>
@@ -2447,15 +2449,10 @@
       <w:proofErr w:type="spellEnd"/>
       <w:r>
         <w:rPr>
-          <w:lang w:val="en-GB"/>
-        </w:rPr>
-        <w:t xml:space="preserve"> </w:t>
-      </w:r>
-      <w:r>
-        <w:rPr>
-          <w:lang w:val="en-GB"/>
-        </w:rPr>
-        <w:t>(required)</w:t>
+          <w:color w:val="FF0000"/>
+          <w:lang w:val="en-GB"/>
+        </w:rPr>
+        <w:t xml:space="preserve"> (required)</w:t>
       </w:r>
     </w:p>
     <w:p>

</xml_diff>